<commit_message>
code documentation and correction of calc_value_marginal
</commit_message>
<xml_diff>
--- a/Treffen mit Sebastian/0709.docx
+++ b/Treffen mit Sebastian/0709.docx
@@ -6,8 +6,16 @@
       <w:pPr>
         <w:pStyle w:val="Titel"/>
       </w:pPr>
-      <w:r>
-        <w:t>Treffen mit Sebastian am Dienstag, 18.6. an der Uni Augsburg</w:t>
+      <w:bookmarkStart w:id="0" w:name="_GoBack"/>
+      <w:bookmarkEnd w:id="0"/>
+      <w:r>
+        <w:t xml:space="preserve">Treffen mit Sebastian am Dienstag, </w:t>
+      </w:r>
+      <w:r>
+        <w:t>7.9.</w:t>
+      </w:r>
+      <w:r>
+        <w:t xml:space="preserve"> an der Uni Augsburg</w:t>
       </w:r>
     </w:p>
     <w:p/>
@@ -27,40 +35,18 @@
           <w:numId w:val="1"/>
         </w:numPr>
       </w:pPr>
-      <w:bookmarkStart w:id="0" w:name="_Hlk11737463"/>
-      <w:r>
-        <w:t>Besprechen der bisherigen Ergebnisse</w:t>
-      </w:r>
-    </w:p>
-    <w:p>
-      <w:pPr>
-        <w:pStyle w:val="Listenabsatz"/>
-      </w:pPr>
+      <w:bookmarkStart w:id="1" w:name="_Hlk11737463"/>
+      <w:bookmarkStart w:id="2" w:name="_Hlk13564558"/>
+      <w:r>
+        <w:t>Abstecken der Ziele / Gliederung für die Masterarbeit</w:t>
+      </w:r>
+      <w:r>
+        <w:br/>
+      </w:r>
       <w:r>
         <w:sym w:font="Wingdings" w:char="F0E8"/>
       </w:r>
       <w:r>
-        <w:t xml:space="preserve"> Sicherstellen, dass ich es korrekt verstanden habe</w:t>
-      </w:r>
-    </w:p>
-    <w:p>
-      <w:pPr>
-        <w:pStyle w:val="Listenabsatz"/>
-        <w:numPr>
-          <w:ilvl w:val="0"/>
-          <w:numId w:val="1"/>
-        </w:numPr>
-      </w:pPr>
-      <w:r>
-        <w:t>Abstecken der Ziele / Gliederung für die Masterarbeit</w:t>
-      </w:r>
-      <w:r>
-        <w:br/>
-      </w:r>
-      <w:r>
-        <w:sym w:font="Wingdings" w:char="F0E8"/>
-      </w:r>
-      <w:r>
         <w:t xml:space="preserve"> kann mit Schreiben beginnen</w:t>
       </w:r>
     </w:p>
@@ -83,6 +69,17 @@
         <w:t>Deliverables</w:t>
       </w:r>
       <w:proofErr w:type="spellEnd"/>
+      <w:r>
+        <w:t xml:space="preserve">, wie </w:t>
+      </w:r>
+      <w:proofErr w:type="spellStart"/>
+      <w:r>
+        <w:t>zB</w:t>
+      </w:r>
+      <w:proofErr w:type="spellEnd"/>
+      <w:r>
+        <w:t xml:space="preserve"> Code</w:t>
+      </w:r>
       <w:r>
         <w:t>)</w:t>
       </w:r>
@@ -138,6 +135,21 @@
         <w:t>“ als Erzähler</w:t>
       </w:r>
     </w:p>
+    <w:p>
+      <w:pPr>
+        <w:pStyle w:val="Listenabsatz"/>
+        <w:numPr>
+          <w:ilvl w:val="0"/>
+          <w:numId w:val="1"/>
+        </w:numPr>
+      </w:pPr>
+      <w:bookmarkStart w:id="3" w:name="_Hlk13564583"/>
+      <w:r>
+        <w:t>Klären von Code-Feinheiten</w:t>
+      </w:r>
+    </w:p>
+    <w:bookmarkEnd w:id="2"/>
+    <w:bookmarkEnd w:id="3"/>
     <w:p/>
     <w:p>
       <w:pPr>
@@ -175,24 +187,56 @@
       <w:pPr>
         <w:pStyle w:val="Listenabsatz"/>
         <w:numPr>
+          <w:ilvl w:val="0"/>
+          <w:numId w:val="1"/>
+        </w:numPr>
+      </w:pPr>
+      <w:r>
+        <w:t>Implementierung</w:t>
+      </w:r>
+    </w:p>
+    <w:p>
+      <w:pPr>
+        <w:pStyle w:val="Listenabsatz"/>
+        <w:numPr>
           <w:ilvl w:val="1"/>
           <w:numId w:val="1"/>
         </w:numPr>
       </w:pPr>
-      <w:r>
-        <w:t>Statistik zu Voraussetzungen für t-Test</w:t>
-      </w:r>
-    </w:p>
-    <w:p>
-      <w:pPr>
-        <w:pStyle w:val="Listenabsatz"/>
-        <w:numPr>
-          <w:ilvl w:val="0"/>
-          <w:numId w:val="1"/>
-        </w:numPr>
-      </w:pPr>
-      <w:r>
-        <w:t>Implementierung</w:t>
+      <w:proofErr w:type="spellStart"/>
+      <w:r>
+        <w:t>exponential</w:t>
+      </w:r>
+      <w:proofErr w:type="spellEnd"/>
+      <w:r>
+        <w:t xml:space="preserve"> </w:t>
+      </w:r>
+      <w:proofErr w:type="spellStart"/>
+      <w:r>
+        <w:t>smoothing</w:t>
+      </w:r>
+      <w:proofErr w:type="spellEnd"/>
+      <w:r>
+        <w:t xml:space="preserve"> überprüfen (</w:t>
+      </w:r>
+      <w:proofErr w:type="spellStart"/>
+      <w:r>
+        <w:t>theta_k</w:t>
+      </w:r>
+      <w:proofErr w:type="spellEnd"/>
+      <w:r>
+        <w:t xml:space="preserve"> beeinflusst da</w:t>
+      </w:r>
+      <w:r>
+        <w:t xml:space="preserve">s sample v für die Berechnung von </w:t>
+      </w:r>
+      <w:proofErr w:type="spellStart"/>
+      <w:r>
+        <w:t>theta_k^update</w:t>
+      </w:r>
+      <w:proofErr w:type="spellEnd"/>
+      <w:r>
+        <w:t>)</w:t>
       </w:r>
     </w:p>
     <w:p>
@@ -202,12 +246,77 @@
           <w:ilvl w:val="1"/>
           <w:numId w:val="1"/>
         </w:numPr>
-      </w:pPr>
-      <w:r>
-        <w:t>DP überprüfen</w:t>
-      </w:r>
-      <w:r>
-        <w:t xml:space="preserve"> (sollte im Mittel das Beste sein, da obere Schranke)</w:t>
+        <w:rPr>
+          <w:lang w:val="en-GB"/>
+        </w:rPr>
+      </w:pPr>
+      <w:proofErr w:type="spellStart"/>
+      <w:r>
+        <w:rPr>
+          <w:lang w:val="en-GB"/>
+        </w:rPr>
+        <w:t>Neuronales</w:t>
+      </w:r>
+      <w:proofErr w:type="spellEnd"/>
+      <w:r>
+        <w:rPr>
+          <w:lang w:val="en-GB"/>
+        </w:rPr>
+        <w:t xml:space="preserve"> </w:t>
+      </w:r>
+      <w:proofErr w:type="spellStart"/>
+      <w:r>
+        <w:rPr>
+          <w:lang w:val="en-GB"/>
+        </w:rPr>
+        <w:t>Netz</w:t>
+      </w:r>
+      <w:proofErr w:type="spellEnd"/>
+      <w:r>
+        <w:rPr>
+          <w:lang w:val="en-GB"/>
+        </w:rPr>
+        <w:t xml:space="preserve"> </w:t>
+      </w:r>
+      <w:proofErr w:type="spellStart"/>
+      <w:r>
+        <w:rPr>
+          <w:lang w:val="en-GB"/>
+        </w:rPr>
+        <w:t>über</w:t>
+      </w:r>
+      <w:proofErr w:type="spellEnd"/>
+      <w:r>
+        <w:rPr>
+          <w:lang w:val="en-GB"/>
+        </w:rPr>
+        <w:t xml:space="preserve"> Value Function A</w:t>
+      </w:r>
+      <w:r>
+        <w:rPr>
+          <w:lang w:val="en-GB"/>
+        </w:rPr>
+        <w:t xml:space="preserve">pproximation </w:t>
+      </w:r>
+      <w:proofErr w:type="spellStart"/>
+      <w:r>
+        <w:rPr>
+          <w:lang w:val="en-GB"/>
+        </w:rPr>
+        <w:t>einbauen</w:t>
+      </w:r>
+      <w:proofErr w:type="spellEnd"/>
+    </w:p>
+    <w:p>
+      <w:pPr>
+        <w:pStyle w:val="Listenabsatz"/>
+        <w:numPr>
+          <w:ilvl w:val="0"/>
+          <w:numId w:val="1"/>
+        </w:numPr>
+      </w:pPr>
+      <w:r>
+        <w:t>Aufschreiben</w:t>
       </w:r>
     </w:p>
     <w:p>
@@ -218,40 +327,8 @@
           <w:numId w:val="1"/>
         </w:numPr>
       </w:pPr>
-      <w:proofErr w:type="spellStart"/>
-      <w:r>
-        <w:t>exponential</w:t>
-      </w:r>
-      <w:proofErr w:type="spellEnd"/>
-      <w:r>
-        <w:t xml:space="preserve"> </w:t>
-      </w:r>
-      <w:proofErr w:type="spellStart"/>
-      <w:r>
-        <w:t>smoothing</w:t>
-      </w:r>
-      <w:proofErr w:type="spellEnd"/>
-      <w:r>
-        <w:t xml:space="preserve"> überprüfen (</w:t>
-      </w:r>
-      <w:proofErr w:type="spellStart"/>
-      <w:r>
-        <w:t>theta_k</w:t>
-      </w:r>
-      <w:proofErr w:type="spellEnd"/>
-      <w:r>
-        <w:t xml:space="preserve"> beeinflusst da</w:t>
-      </w:r>
-      <w:r>
-        <w:t xml:space="preserve">s sample v für die Berechnung von </w:t>
-      </w:r>
-      <w:proofErr w:type="spellStart"/>
-      <w:r>
-        <w:t>theta_k^update</w:t>
-      </w:r>
-      <w:proofErr w:type="spellEnd"/>
-      <w:r>
-        <w:t>)</w:t>
+      <w:r>
+        <w:t>Weiteres Szenario im Netzwerkkontext</w:t>
       </w:r>
     </w:p>
     <w:p>
@@ -263,23 +340,116 @@
         </w:numPr>
       </w:pPr>
       <w:r>
-        <w:t xml:space="preserve">Darstellung </w:t>
-      </w:r>
-      <w:proofErr w:type="spellStart"/>
-      <w:r>
-        <w:t>value</w:t>
-      </w:r>
-      <w:proofErr w:type="spellEnd"/>
-      <w:r>
-        <w:t xml:space="preserve"> </w:t>
-      </w:r>
-      <w:proofErr w:type="spellStart"/>
-      <w:r>
-        <w:t>function</w:t>
-      </w:r>
-      <w:proofErr w:type="spellEnd"/>
-      <w:r>
-        <w:t xml:space="preserve"> für </w:t>
+        <w:t>CDLP</w:t>
+      </w:r>
+    </w:p>
+    <w:p>
+      <w:pPr>
+        <w:pStyle w:val="Listenabsatz"/>
+        <w:numPr>
+          <w:ilvl w:val="0"/>
+          <w:numId w:val="1"/>
+        </w:numPr>
+      </w:pPr>
+      <w:r>
+        <w:t>Code</w:t>
+      </w:r>
+    </w:p>
+    <w:p>
+      <w:pPr>
+        <w:pStyle w:val="Listenabsatz"/>
+        <w:numPr>
+          <w:ilvl w:val="1"/>
+          <w:numId w:val="1"/>
+        </w:numPr>
+      </w:pPr>
+      <w:r>
+        <w:t>API im Netzwerk</w:t>
+      </w:r>
+    </w:p>
+    <w:p>
+      <w:pPr>
+        <w:pStyle w:val="Listenabsatz"/>
+        <w:numPr>
+          <w:ilvl w:val="0"/>
+          <w:numId w:val="1"/>
+        </w:numPr>
+      </w:pPr>
+      <w:r>
+        <w:t>Offene Fragen</w:t>
+      </w:r>
+    </w:p>
+    <w:p>
+      <w:pPr>
+        <w:pStyle w:val="Listenabsatz"/>
+        <w:numPr>
+          <w:ilvl w:val="1"/>
+          <w:numId w:val="1"/>
+        </w:numPr>
+      </w:pPr>
+      <w:r>
+        <w:t xml:space="preserve">Neuronale Netze wie Architektur modellieren, wie </w:t>
+      </w:r>
+      <w:proofErr w:type="spellStart"/>
+      <w:r>
+        <w:t>Zsgh</w:t>
+      </w:r>
+      <w:proofErr w:type="spellEnd"/>
+      <w:r>
+        <w:t xml:space="preserve"> beschreiben</w:t>
+      </w:r>
+    </w:p>
+    <w:bookmarkEnd w:id="1"/>
+    <w:p>
+      <w:pPr>
+        <w:pStyle w:val="berschrift1"/>
+      </w:pPr>
+      <w:r>
+        <w:t>Dokumente</w:t>
+      </w:r>
+    </w:p>
+    <w:p>
+      <w:pPr>
+        <w:pStyle w:val="Listenabsatz"/>
+        <w:numPr>
+          <w:ilvl w:val="0"/>
+          <w:numId w:val="1"/>
+        </w:numPr>
+        <w:rPr>
+          <w:lang w:val="en-GB"/>
+        </w:rPr>
+      </w:pPr>
+      <w:r>
+        <w:rPr>
+          <w:lang w:val="en-GB"/>
+        </w:rPr>
+        <w:t>0709 - LaTeX</w:t>
+      </w:r>
+      <w:r>
+        <w:rPr>
+          <w:lang w:val="en-GB"/>
+        </w:rPr>
+        <w:t>.pdf</w:t>
+      </w:r>
+    </w:p>
+    <w:p>
+      <w:pPr>
+        <w:pStyle w:val="berschrift1"/>
+      </w:pPr>
+      <w:r>
+        <w:t>Erreicht</w:t>
+      </w:r>
+    </w:p>
+    <w:p>
+      <w:pPr>
+        <w:pStyle w:val="Listenabsatz"/>
+        <w:numPr>
+          <w:ilvl w:val="0"/>
+          <w:numId w:val="1"/>
+        </w:numPr>
+      </w:pPr>
+      <w:r>
+        <w:t xml:space="preserve">Für </w:t>
       </w:r>
       <w:proofErr w:type="spellStart"/>
       <w:r>
@@ -287,330 +457,147 @@
       </w:r>
       <w:proofErr w:type="spellEnd"/>
       <w:r>
-        <w:t xml:space="preserve"> leg</w:t>
-      </w:r>
-    </w:p>
-    <w:p>
-      <w:pPr>
-        <w:pStyle w:val="Listenabsatz"/>
-        <w:numPr>
-          <w:ilvl w:val="1"/>
-          <w:numId w:val="1"/>
-        </w:numPr>
-        <w:rPr>
-          <w:lang w:val="en-GB"/>
-        </w:rPr>
-      </w:pPr>
-      <w:proofErr w:type="spellStart"/>
-      <w:r>
-        <w:rPr>
-          <w:lang w:val="en-GB"/>
-        </w:rPr>
-        <w:t>Neuronales</w:t>
-      </w:r>
-      <w:proofErr w:type="spellEnd"/>
-      <w:r>
-        <w:rPr>
-          <w:lang w:val="en-GB"/>
-        </w:rPr>
-        <w:t xml:space="preserve"> </w:t>
-      </w:r>
-      <w:proofErr w:type="spellStart"/>
-      <w:r>
-        <w:rPr>
-          <w:lang w:val="en-GB"/>
-        </w:rPr>
-        <w:t>Netz</w:t>
-      </w:r>
-      <w:proofErr w:type="spellEnd"/>
-      <w:r>
-        <w:rPr>
-          <w:lang w:val="en-GB"/>
-        </w:rPr>
-        <w:t xml:space="preserve"> </w:t>
-      </w:r>
-      <w:proofErr w:type="spellStart"/>
-      <w:r>
-        <w:rPr>
-          <w:lang w:val="en-GB"/>
-        </w:rPr>
-        <w:t>über</w:t>
-      </w:r>
-      <w:proofErr w:type="spellEnd"/>
-      <w:r>
-        <w:rPr>
-          <w:lang w:val="en-GB"/>
-        </w:rPr>
-        <w:t xml:space="preserve"> Value Function A</w:t>
-      </w:r>
-      <w:r>
-        <w:rPr>
-          <w:lang w:val="en-GB"/>
-        </w:rPr>
-        <w:t xml:space="preserve">pproximation </w:t>
-      </w:r>
-      <w:proofErr w:type="spellStart"/>
-      <w:r>
-        <w:rPr>
-          <w:lang w:val="en-GB"/>
-        </w:rPr>
-        <w:t>einbauen</w:t>
-      </w:r>
-      <w:proofErr w:type="spellEnd"/>
-    </w:p>
-    <w:p>
-      <w:pPr>
-        <w:pStyle w:val="Listenabsatz"/>
-        <w:numPr>
-          <w:ilvl w:val="0"/>
-          <w:numId w:val="1"/>
-        </w:numPr>
-      </w:pPr>
-      <w:r>
-        <w:t>Aufschreiben</w:t>
-      </w:r>
-    </w:p>
-    <w:p>
-      <w:pPr>
-        <w:pStyle w:val="Listenabsatz"/>
-        <w:numPr>
-          <w:ilvl w:val="1"/>
-          <w:numId w:val="1"/>
-        </w:numPr>
-      </w:pPr>
-      <w:r>
-        <w:t>Theorie zu t-Test</w:t>
-      </w:r>
-    </w:p>
-    <w:p>
-      <w:pPr>
-        <w:pStyle w:val="Listenabsatz"/>
-        <w:numPr>
-          <w:ilvl w:val="1"/>
-          <w:numId w:val="1"/>
-        </w:numPr>
-      </w:pPr>
-      <w:r>
-        <w:t xml:space="preserve">Erstes Szenario </w:t>
-      </w:r>
-      <w:proofErr w:type="spellStart"/>
-      <w:r>
-        <w:t>single</w:t>
-      </w:r>
-      <w:proofErr w:type="spellEnd"/>
-      <w:r>
-        <w:t xml:space="preserve"> leg 100 Zeitschritte, 120 Kapazität</w:t>
-      </w:r>
-    </w:p>
-    <w:p>
-      <w:pPr>
-        <w:pStyle w:val="Listenabsatz"/>
-        <w:numPr>
-          <w:ilvl w:val="0"/>
-          <w:numId w:val="1"/>
-        </w:numPr>
-      </w:pPr>
-      <w:r>
-        <w:t>Weiteres Vorgehen</w:t>
-      </w:r>
-    </w:p>
-    <w:p>
-      <w:pPr>
-        <w:pStyle w:val="Listenabsatz"/>
-        <w:numPr>
-          <w:ilvl w:val="1"/>
-          <w:numId w:val="1"/>
-        </w:numPr>
-      </w:pPr>
-      <w:r>
-        <w:t>Weitere kleine Beispiele</w:t>
-      </w:r>
-    </w:p>
-    <w:p>
-      <w:pPr>
-        <w:pStyle w:val="Listenabsatz"/>
-        <w:numPr>
-          <w:ilvl w:val="0"/>
-          <w:numId w:val="1"/>
-        </w:numPr>
-      </w:pPr>
-      <w:r>
-        <w:t>Offene Fragen</w:t>
-      </w:r>
-    </w:p>
-    <w:p>
-      <w:pPr>
-        <w:pStyle w:val="Listenabsatz"/>
-        <w:numPr>
-          <w:ilvl w:val="1"/>
-          <w:numId w:val="1"/>
-        </w:numPr>
-      </w:pPr>
-      <w:r>
-        <w:t xml:space="preserve">Neuronale Netze wie Architektur modellieren, wie </w:t>
-      </w:r>
-      <w:proofErr w:type="spellStart"/>
-      <w:r>
-        <w:t>Zsgh</w:t>
-      </w:r>
-      <w:proofErr w:type="spellEnd"/>
-      <w:r>
-        <w:t xml:space="preserve"> beschreiben</w:t>
-      </w:r>
-    </w:p>
-    <w:p>
-      <w:pPr>
-        <w:pStyle w:val="Listenabsatz"/>
-        <w:numPr>
-          <w:ilvl w:val="0"/>
-          <w:numId w:val="1"/>
-        </w:numPr>
-      </w:pPr>
-      <w:r>
-        <w:t>Eigenes hinzugefügt (nicht besprochen)</w:t>
-      </w:r>
-    </w:p>
-    <w:p>
-      <w:pPr>
-        <w:pStyle w:val="Listenabsatz"/>
-        <w:numPr>
-          <w:ilvl w:val="1"/>
-          <w:numId w:val="1"/>
-        </w:numPr>
-      </w:pPr>
-      <w:r>
-        <w:t>Code durchgehen und ausmisten, Ergebnisse rausschreiben</w:t>
-      </w:r>
-    </w:p>
-    <w:bookmarkEnd w:id="0"/>
+        <w:t xml:space="preserve"> leg durchgerechnet</w:t>
+      </w:r>
+      <w:r>
+        <w:t xml:space="preserve"> (t=400, c=120)</w:t>
+      </w:r>
+      <w:r>
+        <w:t>, A</w:t>
+      </w:r>
+      <w:r>
+        <w:t>PI dauert lange (15 h)</w:t>
+      </w:r>
+    </w:p>
+    <w:p>
+      <w:pPr>
+        <w:pStyle w:val="Listenabsatz"/>
+        <w:numPr>
+          <w:ilvl w:val="0"/>
+          <w:numId w:val="1"/>
+        </w:numPr>
+      </w:pPr>
+      <w:r>
+        <w:t>…</w:t>
+      </w:r>
+    </w:p>
     <w:p>
       <w:pPr>
         <w:pStyle w:val="berschrift1"/>
-      </w:pPr>
-      <w:r>
-        <w:t>Dokumente</w:t>
-      </w:r>
-    </w:p>
-    <w:p>
-      <w:pPr>
-        <w:pStyle w:val="Listenabsatz"/>
-        <w:numPr>
-          <w:ilvl w:val="0"/>
-          <w:numId w:val="1"/>
-        </w:numPr>
-        <w:rPr>
-          <w:lang w:val="en-GB"/>
-        </w:rPr>
+        <w:rPr>
+          <w:lang w:val="en-GB"/>
+        </w:rPr>
+      </w:pPr>
+      <w:proofErr w:type="spellStart"/>
+      <w:r>
+        <w:rPr>
+          <w:lang w:val="en-GB"/>
+        </w:rPr>
+        <w:t>Erkenntnisse</w:t>
+      </w:r>
+      <w:proofErr w:type="spellEnd"/>
+    </w:p>
+    <w:p>
+      <w:pPr>
+        <w:pStyle w:val="Listenabsatz"/>
+        <w:numPr>
+          <w:ilvl w:val="0"/>
+          <w:numId w:val="1"/>
+        </w:numPr>
+      </w:pPr>
+      <w:r>
+        <w:t>CDLP Optimierung abhängig von E</w:t>
+      </w:r>
+      <w:r>
+        <w:t xml:space="preserve">ntscheidungsvariablen (leeres </w:t>
+      </w:r>
+      <w:proofErr w:type="spellStart"/>
+      <w:r>
+        <w:t>Offerset</w:t>
+      </w:r>
+      <w:proofErr w:type="spellEnd"/>
+      <w:r>
+        <w:t xml:space="preserve"> einschließen führt zu gleichem </w:t>
+      </w:r>
+      <w:proofErr w:type="spellStart"/>
+      <w:r>
+        <w:t>Zielfuntionswert</w:t>
+      </w:r>
+      <w:proofErr w:type="spellEnd"/>
+      <w:r>
+        <w:t xml:space="preserve"> bei unterschiedlicher Belegung der Entscheidungsvariablen)</w:t>
+      </w:r>
+    </w:p>
+    <w:p>
+      <w:pPr>
+        <w:pStyle w:val="Listenabsatz"/>
+        <w:numPr>
+          <w:ilvl w:val="0"/>
+          <w:numId w:val="1"/>
+        </w:numPr>
+      </w:pPr>
+      <w:r>
+        <w:t xml:space="preserve">Pandas wird </w:t>
+      </w:r>
+      <w:proofErr w:type="spellStart"/>
+      <w:r>
+        <w:t>geupdated</w:t>
+      </w:r>
+      <w:proofErr w:type="spellEnd"/>
+      <w:r>
+        <w:t xml:space="preserve"> und liest nicht mehr richtig ein</w:t>
+      </w:r>
+    </w:p>
+    <w:p>
+      <w:pPr>
+        <w:pStyle w:val="Listenabsatz"/>
+        <w:numPr>
+          <w:ilvl w:val="0"/>
+          <w:numId w:val="1"/>
+        </w:numPr>
       </w:pPr>
     </w:p>
     <w:p>
       <w:pPr>
         <w:pStyle w:val="berschrift1"/>
-      </w:pPr>
-      <w:r>
-        <w:t>Erreicht</w:t>
-      </w:r>
-    </w:p>
-    <w:p>
-      <w:pPr>
-        <w:pStyle w:val="Listenabsatz"/>
-        <w:numPr>
-          <w:ilvl w:val="0"/>
-          <w:numId w:val="1"/>
-        </w:numPr>
-        <w:rPr>
-          <w:lang w:val="en-GB"/>
-        </w:rPr>
-      </w:pPr>
-    </w:p>
-    <w:p>
-      <w:pPr>
-        <w:pStyle w:val="berschrift1"/>
-        <w:rPr>
-          <w:lang w:val="en-GB"/>
-        </w:rPr>
-      </w:pPr>
-      <w:proofErr w:type="spellStart"/>
-      <w:r>
-        <w:rPr>
-          <w:lang w:val="en-GB"/>
-        </w:rPr>
-        <w:t>Erkenntnisse</w:t>
-      </w:r>
-      <w:proofErr w:type="spellEnd"/>
-    </w:p>
-    <w:p>
-      <w:pPr>
-        <w:pStyle w:val="Listenabsatz"/>
-        <w:numPr>
-          <w:ilvl w:val="0"/>
-          <w:numId w:val="1"/>
-        </w:numPr>
-      </w:pPr>
-      <w:r>
-        <w:t>CDLP Optimierung abhängig von E</w:t>
-      </w:r>
-      <w:r>
-        <w:t xml:space="preserve">ntscheidungsvariablen (leeres </w:t>
-      </w:r>
-      <w:proofErr w:type="spellStart"/>
-      <w:r>
-        <w:t>Offerset</w:t>
-      </w:r>
-      <w:proofErr w:type="spellEnd"/>
-      <w:r>
-        <w:t xml:space="preserve"> einschließen führt zu gleichem </w:t>
-      </w:r>
-      <w:proofErr w:type="spellStart"/>
-      <w:r>
-        <w:t>Zielfuntionswert</w:t>
-      </w:r>
-      <w:proofErr w:type="spellEnd"/>
-      <w:r>
-        <w:t xml:space="preserve"> bei unterschiedlicher Belegung der Entscheidungsvariablen)</w:t>
-      </w:r>
-    </w:p>
-    <w:p>
-      <w:pPr>
-        <w:pStyle w:val="berschrift1"/>
-        <w:rPr>
-          <w:lang w:val="en-GB"/>
-        </w:rPr>
-      </w:pPr>
-      <w:proofErr w:type="spellStart"/>
-      <w:r>
-        <w:rPr>
-          <w:lang w:val="en-GB"/>
-        </w:rPr>
+        <w:rPr>
+          <w:lang w:val="en-GB"/>
+        </w:rPr>
+      </w:pPr>
+      <w:proofErr w:type="spellStart"/>
+      <w:r>
+        <w:rPr>
+          <w:lang w:val="en-GB"/>
+        </w:rPr>
+        <w:t>Ideen</w:t>
+      </w:r>
+      <w:proofErr w:type="spellEnd"/>
+    </w:p>
+    <w:p>
+      <w:pPr>
+        <w:pStyle w:val="Listenabsatz"/>
+        <w:numPr>
+          <w:ilvl w:val="0"/>
+          <w:numId w:val="1"/>
+        </w:numPr>
+      </w:pPr>
+      <w:r>
+        <w:t xml:space="preserve">Kapazitätsbedarf von einem Produkt für eine Ressource </w:t>
+      </w:r>
+      <w:r>
+        <w:t>in {0, 1, …, N} statt nur in {0, 1}</w:t>
+      </w:r>
+    </w:p>
+    <w:p>
+      <w:pPr>
+        <w:pStyle w:val="Listenabsatz"/>
+        <w:numPr>
+          <w:ilvl w:val="0"/>
+          <w:numId w:val="1"/>
+        </w:numPr>
+      </w:pPr>
+      <w:r>
         <w:lastRenderedPageBreak/>
-        <w:t>Ideen</w:t>
-      </w:r>
-      <w:proofErr w:type="spellEnd"/>
-    </w:p>
-    <w:p>
-      <w:pPr>
-        <w:pStyle w:val="Listenabsatz"/>
-        <w:numPr>
-          <w:ilvl w:val="0"/>
-          <w:numId w:val="1"/>
-        </w:numPr>
-      </w:pPr>
-      <w:r>
-        <w:t xml:space="preserve">Kapazitätsbedarf von einem Produkt für eine Ressource </w:t>
-      </w:r>
-      <w:r>
-        <w:t>in {0, 1, …, N} statt nur in {0, 1}</w:t>
-      </w:r>
-    </w:p>
-    <w:p>
-      <w:pPr>
-        <w:pStyle w:val="Listenabsatz"/>
-        <w:numPr>
-          <w:ilvl w:val="0"/>
-          <w:numId w:val="1"/>
-        </w:numPr>
-      </w:pPr>
-      <w:r>
         <w:t xml:space="preserve">Preise sind bisher fixiert. Könnte man hier näher an die Realität (auch Preis für </w:t>
       </w:r>
       <w:proofErr w:type="gramStart"/>
@@ -1048,57 +1035,22 @@
           <w:numId w:val="1"/>
         </w:numPr>
       </w:pPr>
-      <w:r>
-        <w:t xml:space="preserve">Algorithmus </w:t>
-      </w:r>
-      <w:proofErr w:type="spellStart"/>
-      <w:r>
-        <w:t>determine_offer_tuple</w:t>
-      </w:r>
-      <w:proofErr w:type="spellEnd"/>
-      <w:r>
-        <w:t xml:space="preserve"> (von </w:t>
-      </w:r>
-      <w:proofErr w:type="spellStart"/>
-      <w:r>
-        <w:t>Bront</w:t>
-      </w:r>
-      <w:proofErr w:type="spellEnd"/>
-      <w:r>
-        <w:t xml:space="preserve"> et al) anpassen, dass nur mögliche Produkte in </w:t>
-      </w:r>
-      <w:proofErr w:type="spellStart"/>
-      <w:r>
-        <w:t>s_prime</w:t>
-      </w:r>
-      <w:proofErr w:type="spellEnd"/>
-      <w:r>
-        <w:t xml:space="preserve"> berücksichtigt werden (Kapazität)</w:t>
-      </w:r>
-      <w:r>
-        <w:t xml:space="preserve">; passt schon, da </w:t>
-      </w:r>
-      <w:proofErr w:type="spellStart"/>
-      <w:r>
-        <w:t>cap</w:t>
-      </w:r>
-      <w:proofErr w:type="spellEnd"/>
-      <w:r>
-        <w:t xml:space="preserve"> = 0 =&gt; </w:t>
-      </w:r>
-      <w:proofErr w:type="spellStart"/>
-      <w:r>
-        <w:t>pi</w:t>
-      </w:r>
-      <w:proofErr w:type="spellEnd"/>
-      <w:r>
-        <w:t xml:space="preserve"> = \</w:t>
-      </w:r>
-      <w:proofErr w:type="spellStart"/>
-      <w:r>
-        <w:t>infty</w:t>
-      </w:r>
-      <w:proofErr w:type="spellEnd"/>
+      <w:proofErr w:type="spellStart"/>
+      <w:r>
+        <w:t>LaTeX</w:t>
+      </w:r>
+      <w:proofErr w:type="spellEnd"/>
+      <w:r>
+        <w:t xml:space="preserve">-Vorlage am Lehrstuhl für </w:t>
+      </w:r>
+      <w:proofErr w:type="spellStart"/>
+      <w:r>
+        <w:t>zB</w:t>
+      </w:r>
+      <w:proofErr w:type="spellEnd"/>
+      <w:r>
+        <w:t xml:space="preserve"> richtigen Zeilenabstand?</w:t>
+      </w:r>
     </w:p>
     <w:p>
       <w:pPr>
@@ -1181,8 +1133,6 @@
           <w:numId w:val="1"/>
         </w:numPr>
       </w:pPr>
-      <w:bookmarkStart w:id="1" w:name="_GoBack"/>
-      <w:bookmarkEnd w:id="1"/>
     </w:p>
     <w:sectPr>
       <w:pgSz w:w="11906" w:h="16838"/>

</xml_diff>